<commit_message>
[#2] Edit database & sample data. Add some sample queries for JSON data.
</commit_message>
<xml_diff>
--- a/Database for Product Service.docx
+++ b/Database for Product Service.docx
@@ -22,8 +22,8 @@
           <w:noProof/>
         </w:rPr>
         <w:drawing>
-          <wp:inline distT="0" distB="0" distL="0" distR="0" wp14:anchorId="017D1215" wp14:editId="251BAFFA">
-            <wp:extent cx="5943600" cy="3564890"/>
+          <wp:inline distT="0" distB="0" distL="0" distR="0" wp14:anchorId="134AEF8F" wp14:editId="50AC0B87">
+            <wp:extent cx="4629150" cy="3867150"/>
             <wp:effectExtent l="0" t="0" r="0" b="0"/>
             <wp:docPr id="1" name="Picture 1"/>
             <wp:cNvGraphicFramePr>
@@ -45,7 +45,7 @@
                   <pic:spPr>
                     <a:xfrm>
                       <a:off x="0" y="0"/>
-                      <a:ext cx="5943600" cy="3564890"/>
+                      <a:ext cx="4629150" cy="3867150"/>
                     </a:xfrm>
                     <a:prstGeom prst="rect">
                       <a:avLst/>
@@ -477,6 +477,15 @@
       </w:r>
       <w:r>
         <w:rPr>
+          <w:b/>
+          <w:color w:val="FF0000"/>
+        </w:rPr>
+        <w:t>ed</w:t>
+      </w:r>
+      <w:bookmarkStart w:id="0" w:name="_GoBack"/>
+      <w:bookmarkEnd w:id="0"/>
+      <w:r>
+        <w:rPr>
           <w:color w:val="FF0000"/>
         </w:rPr>
         <w:t>:</w:t>
@@ -497,15 +506,7 @@
         <w:rPr>
           <w:color w:val="FF0000"/>
         </w:rPr>
-        <w:t>Added new column</w:t>
-      </w:r>
-      <w:bookmarkStart w:id="0" w:name="_GoBack"/>
-      <w:bookmarkEnd w:id="0"/>
-      <w:r>
-        <w:rPr>
-          <w:color w:val="FF0000"/>
-        </w:rPr>
-        <w:t xml:space="preserve"> ‘</w:t>
+        <w:t>Remove column ‘</w:t>
       </w:r>
       <w:r>
         <w:rPr>
@@ -518,46 +519,105 @@
         <w:rPr>
           <w:color w:val="FF0000"/>
         </w:rPr>
-        <w:t>’ (varchar): Producer of the Product.</w:t>
-      </w:r>
-    </w:p>
-    <w:p/>
-    <w:p>
-      <w:pPr>
-        <w:ind w:left="720"/>
-      </w:pPr>
-    </w:p>
-    <w:p>
-      <w:pPr>
-        <w:ind w:left="720"/>
-      </w:pPr>
-      <w:r>
-        <w:t>Table ‘</w:t>
-      </w:r>
-      <w:r>
-        <w:rPr>
-          <w:b/>
-        </w:rPr>
-        <w:t>category</w:t>
-      </w:r>
-      <w:r>
-        <w:t>’:</w:t>
-      </w:r>
-    </w:p>
-    <w:p>
-      <w:pPr>
-        <w:ind w:left="720"/>
-        <w:jc w:val="center"/>
+        <w:t>’.</w:t>
+      </w:r>
+    </w:p>
+    <w:p>
+      <w:pPr>
+        <w:pStyle w:val="ListParagraph"/>
+        <w:numPr>
+          <w:ilvl w:val="0"/>
+          <w:numId w:val="1"/>
+        </w:numPr>
+        <w:rPr>
+          <w:color w:val="FF0000"/>
+        </w:rPr>
+      </w:pPr>
+      <w:r>
+        <w:rPr>
+          <w:color w:val="FF0000"/>
+        </w:rPr>
+        <w:t>Added new column ‘</w:t>
+      </w:r>
+      <w:r>
+        <w:rPr>
+          <w:b/>
+          <w:color w:val="FF0000"/>
+        </w:rPr>
+        <w:t>attributes</w:t>
+      </w:r>
+      <w:r>
+        <w:rPr>
+          <w:color w:val="FF0000"/>
+        </w:rPr>
+        <w:t>’</w:t>
+      </w:r>
+      <w:r>
+        <w:rPr>
+          <w:color w:val="FF0000"/>
+        </w:rPr>
+        <w:t xml:space="preserve"> (</w:t>
+      </w:r>
+      <w:r>
+        <w:rPr>
+          <w:color w:val="FF0000"/>
+        </w:rPr>
+        <w:t>JSON</w:t>
+      </w:r>
+      <w:r>
+        <w:rPr>
+          <w:color w:val="FF0000"/>
+        </w:rPr>
+        <w:t xml:space="preserve">): </w:t>
+      </w:r>
+      <w:r>
+        <w:rPr>
+          <w:color w:val="FF0000"/>
+        </w:rPr>
+        <w:t>Replace table ‘</w:t>
+      </w:r>
+      <w:proofErr w:type="spellStart"/>
+      <w:r>
+        <w:rPr>
+          <w:color w:val="FF0000"/>
+        </w:rPr>
+        <w:t>product_info’.</w:t>
+      </w:r>
+      <w:proofErr w:type="spellEnd"/>
+    </w:p>
+    <w:p>
+      <w:pPr>
+        <w:ind w:left="1080" w:firstLine="720"/>
+        <w:rPr>
+          <w:color w:val="FF0000"/>
+        </w:rPr>
+      </w:pPr>
+      <w:r>
+        <w:rPr>
+          <w:color w:val="FF0000"/>
+        </w:rPr>
+        <w:t>JSON format:</w:t>
+      </w:r>
+    </w:p>
+    <w:p>
+      <w:pPr>
+        <w:pStyle w:val="ListParagraph"/>
+        <w:ind w:left="1800"/>
+        <w:rPr>
+          <w:color w:val="FF0000"/>
+        </w:rPr>
       </w:pPr>
       <w:r>
         <w:rPr>
           <w:noProof/>
+          <w:sz w:val="28"/>
+          <w:szCs w:val="28"/>
         </w:rPr>
         <w:drawing>
-          <wp:inline distT="0" distB="0" distL="0" distR="0" wp14:anchorId="17B38A96" wp14:editId="3488FB43">
-            <wp:extent cx="5943600" cy="733425"/>
+          <wp:inline distT="0" distB="0" distL="0" distR="0" wp14:anchorId="6C3D79F8" wp14:editId="0D7D14A9">
+            <wp:extent cx="3467100" cy="2771775"/>
             <wp:effectExtent l="0" t="0" r="0" b="9525"/>
-            <wp:docPr id="3" name="Picture 3"/>
+            <wp:docPr id="12" name="Picture 12"/>
             <wp:cNvGraphicFramePr>
               <a:graphicFrameLocks xmlns:a="http://schemas.openxmlformats.org/drawingml/2006/main" noChangeAspect="1"/>
             </wp:cNvGraphicFramePr>
@@ -577,7 +637,7 @@
                   <pic:spPr>
                     <a:xfrm>
                       <a:off x="0" y="0"/>
-                      <a:ext cx="5943600" cy="733425"/>
+                      <a:ext cx="3467100" cy="2771775"/>
                     </a:xfrm>
                     <a:prstGeom prst="rect">
                       <a:avLst/>
@@ -593,90 +653,82 @@
     <w:p>
       <w:pPr>
         <w:pStyle w:val="ListParagraph"/>
+        <w:ind w:left="1800"/>
+        <w:rPr>
+          <w:color w:val="FF0000"/>
+        </w:rPr>
+      </w:pPr>
+    </w:p>
+    <w:p>
+      <w:pPr>
+        <w:pStyle w:val="ListParagraph"/>
+        <w:ind w:left="1800"/>
+        <w:rPr>
+          <w:color w:val="FF0000"/>
+        </w:rPr>
+      </w:pPr>
+    </w:p>
+    <w:p>
+      <w:pPr>
+        <w:pStyle w:val="ListParagraph"/>
         <w:numPr>
           <w:ilvl w:val="0"/>
           <w:numId w:val="1"/>
         </w:numPr>
-      </w:pPr>
-      <w:r>
-        <w:rPr>
-          <w:b/>
-        </w:rPr>
-        <w:t>id</w:t>
-      </w:r>
-      <w:r>
-        <w:t xml:space="preserve"> (int – auto increment): ID of the Category.</w:t>
-      </w:r>
-    </w:p>
-    <w:p>
-      <w:pPr>
-        <w:pStyle w:val="ListParagraph"/>
-        <w:numPr>
-          <w:ilvl w:val="0"/>
-          <w:numId w:val="1"/>
-        </w:numPr>
-      </w:pPr>
-      <w:r>
-        <w:rPr>
-          <w:b/>
-        </w:rPr>
-        <w:t>name</w:t>
-      </w:r>
-      <w:r>
-        <w:t xml:space="preserve"> (varchar): name of the Category.</w:t>
-      </w:r>
-    </w:p>
-    <w:p>
-      <w:pPr>
-        <w:pStyle w:val="ListParagraph"/>
-        <w:numPr>
-          <w:ilvl w:val="0"/>
-          <w:numId w:val="1"/>
-        </w:numPr>
-      </w:pPr>
-      <w:r>
-        <w:rPr>
-          <w:b/>
-        </w:rPr>
-        <w:t>description</w:t>
-      </w:r>
-      <w:r>
-        <w:t xml:space="preserve"> (varchar).</w:t>
-      </w:r>
-    </w:p>
-    <w:p/>
-    <w:p/>
-    <w:p>
-      <w:pPr>
-        <w:ind w:left="720"/>
-      </w:pPr>
-      <w:r>
-        <w:t>Table ‘</w:t>
-      </w:r>
-      <w:r>
-        <w:rPr>
-          <w:b/>
-        </w:rPr>
-        <w:t>image</w:t>
-      </w:r>
-      <w:r>
-        <w:t>’:</w:t>
-      </w:r>
-    </w:p>
-    <w:p>
-      <w:pPr>
-        <w:ind w:left="720"/>
-        <w:jc w:val="center"/>
+        <w:rPr>
+          <w:color w:val="FF0000"/>
+        </w:rPr>
+      </w:pPr>
+      <w:r>
+        <w:rPr>
+          <w:color w:val="FF0000"/>
+        </w:rPr>
+        <w:t>Added new column ‘</w:t>
+      </w:r>
+      <w:r>
+        <w:rPr>
+          <w:b/>
+          <w:color w:val="FF0000"/>
+        </w:rPr>
+        <w:t>images</w:t>
+      </w:r>
+      <w:r>
+        <w:rPr>
+          <w:color w:val="FF0000"/>
+        </w:rPr>
+        <w:t>’ (JSON): Store URLs of Product’s images.</w:t>
+      </w:r>
+    </w:p>
+    <w:p>
+      <w:pPr>
+        <w:ind w:left="1800"/>
+        <w:rPr>
+          <w:color w:val="FF0000"/>
+        </w:rPr>
+      </w:pPr>
+      <w:r>
+        <w:rPr>
+          <w:color w:val="FF0000"/>
+        </w:rPr>
+        <w:t>JSON format:</w:t>
+      </w:r>
+    </w:p>
+    <w:p>
+      <w:pPr>
+        <w:ind w:left="1800"/>
+        <w:rPr>
+          <w:color w:val="FF0000"/>
+        </w:rPr>
       </w:pPr>
       <w:r>
         <w:rPr>
           <w:noProof/>
         </w:rPr>
         <w:drawing>
-          <wp:inline distT="0" distB="0" distL="0" distR="0" wp14:anchorId="70D24426" wp14:editId="4E035E83">
-            <wp:extent cx="5943600" cy="724535"/>
+          <wp:inline distT="0" distB="0" distL="0" distR="0" wp14:anchorId="266F3AE8" wp14:editId="185847BB">
+            <wp:extent cx="7600950" cy="1352550"/>
             <wp:effectExtent l="0" t="0" r="0" b="0"/>
-            <wp:docPr id="4" name="Picture 4"/>
+            <wp:docPr id="13" name="Picture 13"/>
             <wp:cNvGraphicFramePr>
               <a:graphicFrameLocks xmlns:a="http://schemas.openxmlformats.org/drawingml/2006/main" noChangeAspect="1"/>
             </wp:cNvGraphicFramePr>
@@ -696,7 +748,7 @@
                   <pic:spPr>
                     <a:xfrm>
                       <a:off x="0" y="0"/>
-                      <a:ext cx="5943600" cy="724535"/>
+                      <a:ext cx="7600950" cy="1352550"/>
                     </a:xfrm>
                     <a:prstGeom prst="rect">
                       <a:avLst/>
@@ -709,417 +761,43 @@
         </w:drawing>
       </w:r>
     </w:p>
-    <w:p>
-      <w:pPr>
-        <w:pStyle w:val="ListParagraph"/>
-        <w:numPr>
-          <w:ilvl w:val="0"/>
-          <w:numId w:val="1"/>
-        </w:numPr>
-      </w:pPr>
-      <w:r>
-        <w:rPr>
-          <w:b/>
-        </w:rPr>
-        <w:t>id</w:t>
-      </w:r>
-      <w:r>
-        <w:t xml:space="preserve"> (int – auto increment): ID of the Image.</w:t>
-      </w:r>
-    </w:p>
-    <w:p>
-      <w:pPr>
-        <w:pStyle w:val="ListParagraph"/>
-        <w:numPr>
-          <w:ilvl w:val="0"/>
-          <w:numId w:val="1"/>
-        </w:numPr>
-      </w:pPr>
-      <w:proofErr w:type="spellStart"/>
-      <w:r>
-        <w:rPr>
-          <w:b/>
-        </w:rPr>
-        <w:t>link_id</w:t>
-      </w:r>
-      <w:proofErr w:type="spellEnd"/>
-      <w:r>
-        <w:t xml:space="preserve"> (varchar): ID of the Image stored on Google, Amazon… from its URL.</w:t>
-      </w:r>
-    </w:p>
-    <w:p>
-      <w:pPr>
-        <w:pStyle w:val="ListParagraph"/>
-        <w:numPr>
-          <w:ilvl w:val="0"/>
-          <w:numId w:val="1"/>
-        </w:numPr>
-      </w:pPr>
-      <w:proofErr w:type="spellStart"/>
-      <w:r>
-        <w:rPr>
-          <w:b/>
-        </w:rPr>
-        <w:t>product_id</w:t>
-      </w:r>
-      <w:proofErr w:type="spellEnd"/>
-      <w:r>
-        <w:t xml:space="preserve"> (int): ID of the Product that this Image belongs to.</w:t>
-      </w:r>
-    </w:p>
     <w:p/>
-    <w:p/>
     <w:p>
       <w:pPr>
         <w:ind w:left="720"/>
       </w:pPr>
+    </w:p>
+    <w:p>
+      <w:pPr>
+        <w:ind w:left="720"/>
+      </w:pPr>
       <w:r>
         <w:t>Table ‘</w:t>
       </w:r>
-      <w:proofErr w:type="spellStart"/>
-      <w:r>
-        <w:rPr>
-          <w:b/>
-        </w:rPr>
-        <w:t>product_info</w:t>
-      </w:r>
-      <w:proofErr w:type="spellEnd"/>
-      <w:r>
-        <w:t>’</w:t>
-      </w:r>
-      <w:r>
-        <w:t xml:space="preserve"> (optional)</w:t>
-      </w:r>
-      <w:r>
-        <w:t>:</w:t>
+      <w:r>
+        <w:rPr>
+          <w:b/>
+        </w:rPr>
+        <w:t>category</w:t>
+      </w:r>
+      <w:r>
+        <w:t>’:</w:t>
       </w:r>
     </w:p>
     <w:p>
       <w:pPr>
         <w:ind w:left="720"/>
-      </w:pPr>
-      <w:r>
-        <w:t>Example:</w:t>
-      </w:r>
-    </w:p>
-    <w:p>
-      <w:pPr>
-        <w:ind w:left="720"/>
+        <w:jc w:val="center"/>
       </w:pPr>
       <w:r>
         <w:rPr>
           <w:noProof/>
         </w:rPr>
-        <mc:AlternateContent>
-          <mc:Choice Requires="wps">
-            <w:drawing>
-              <wp:anchor distT="0" distB="0" distL="114300" distR="114300" simplePos="0" relativeHeight="251664384" behindDoc="0" locked="0" layoutInCell="1" allowOverlap="1" wp14:anchorId="54E32251" wp14:editId="28A851CC">
-                <wp:simplePos x="0" y="0"/>
-                <wp:positionH relativeFrom="column">
-                  <wp:posOffset>2990850</wp:posOffset>
-                </wp:positionH>
-                <wp:positionV relativeFrom="paragraph">
-                  <wp:posOffset>1209674</wp:posOffset>
-                </wp:positionV>
-                <wp:extent cx="762000" cy="1133475"/>
-                <wp:effectExtent l="19050" t="38100" r="38100" b="28575"/>
-                <wp:wrapNone/>
-                <wp:docPr id="11" name="Straight Arrow Connector 11"/>
-                <wp:cNvGraphicFramePr/>
-                <a:graphic xmlns:a="http://schemas.openxmlformats.org/drawingml/2006/main">
-                  <a:graphicData uri="http://schemas.microsoft.com/office/word/2010/wordprocessingShape">
-                    <wps:wsp>
-                      <wps:cNvCnPr/>
-                      <wps:spPr>
-                        <a:xfrm flipV="1">
-                          <a:off x="0" y="0"/>
-                          <a:ext cx="762000" cy="1133475"/>
-                        </a:xfrm>
-                        <a:prstGeom prst="straightConnector1">
-                          <a:avLst/>
-                        </a:prstGeom>
-                        <a:ln w="38100">
-                          <a:solidFill>
-                            <a:srgbClr val="FF0000"/>
-                          </a:solidFill>
-                          <a:tailEnd type="triangle"/>
-                        </a:ln>
-                      </wps:spPr>
-                      <wps:style>
-                        <a:lnRef idx="1">
-                          <a:schemeClr val="accent1"/>
-                        </a:lnRef>
-                        <a:fillRef idx="0">
-                          <a:schemeClr val="accent1"/>
-                        </a:fillRef>
-                        <a:effectRef idx="0">
-                          <a:schemeClr val="accent1"/>
-                        </a:effectRef>
-                        <a:fontRef idx="minor">
-                          <a:schemeClr val="tx1"/>
-                        </a:fontRef>
-                      </wps:style>
-                      <wps:bodyPr/>
-                    </wps:wsp>
-                  </a:graphicData>
-                </a:graphic>
-                <wp14:sizeRelH relativeFrom="margin">
-                  <wp14:pctWidth>0</wp14:pctWidth>
-                </wp14:sizeRelH>
-                <wp14:sizeRelV relativeFrom="margin">
-                  <wp14:pctHeight>0</wp14:pctHeight>
-                </wp14:sizeRelV>
-              </wp:anchor>
-            </w:drawing>
-          </mc:Choice>
-          <mc:Fallback>
-            <w:pict>
-              <v:shapetype w14:anchorId="33B7F676" id="_x0000_t32" coordsize="21600,21600" o:spt="32" o:oned="t" path="m,l21600,21600e" filled="f">
-                <v:path arrowok="t" fillok="f" o:connecttype="none"/>
-                <o:lock v:ext="edit" shapetype="t"/>
-              </v:shapetype>
-              <v:shape id="Straight Arrow Connector 11" o:spid="_x0000_s1026" type="#_x0000_t32" style="position:absolute;margin-left:235.5pt;margin-top:95.25pt;width:60pt;height:89.25pt;flip:y;z-index:251664384;visibility:visible;mso-wrap-style:square;mso-width-percent:0;mso-height-percent:0;mso-wrap-distance-left:9pt;mso-wrap-distance-top:0;mso-wrap-distance-right:9pt;mso-wrap-distance-bottom:0;mso-position-horizontal:absolute;mso-position-horizontal-relative:text;mso-position-vertical:absolute;mso-position-vertical-relative:text;mso-width-percent:0;mso-height-percent:0;mso-width-relative:margin;mso-height-relative:margin" o:gfxdata="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" strokecolor="red" strokeweight="3pt">
-                <v:stroke endarrow="block" joinstyle="miter"/>
-              </v:shape>
-            </w:pict>
-          </mc:Fallback>
-        </mc:AlternateContent>
-      </w:r>
-      <w:r>
-        <w:rPr>
-          <w:noProof/>
-        </w:rPr>
-        <mc:AlternateContent>
-          <mc:Choice Requires="wps">
-            <w:drawing>
-              <wp:anchor distT="0" distB="0" distL="114300" distR="114300" simplePos="0" relativeHeight="251660288" behindDoc="0" locked="0" layoutInCell="1" allowOverlap="1">
-                <wp:simplePos x="0" y="0"/>
-                <wp:positionH relativeFrom="column">
-                  <wp:posOffset>5095875</wp:posOffset>
-                </wp:positionH>
-                <wp:positionV relativeFrom="paragraph">
-                  <wp:posOffset>1209675</wp:posOffset>
-                </wp:positionV>
-                <wp:extent cx="685800" cy="1066800"/>
-                <wp:effectExtent l="38100" t="38100" r="19050" b="19050"/>
-                <wp:wrapNone/>
-                <wp:docPr id="9" name="Straight Arrow Connector 9"/>
-                <wp:cNvGraphicFramePr/>
-                <a:graphic xmlns:a="http://schemas.openxmlformats.org/drawingml/2006/main">
-                  <a:graphicData uri="http://schemas.microsoft.com/office/word/2010/wordprocessingShape">
-                    <wps:wsp>
-                      <wps:cNvCnPr/>
-                      <wps:spPr>
-                        <a:xfrm flipH="1" flipV="1">
-                          <a:off x="0" y="0"/>
-                          <a:ext cx="685800" cy="1066800"/>
-                        </a:xfrm>
-                        <a:prstGeom prst="straightConnector1">
-                          <a:avLst/>
-                        </a:prstGeom>
-                        <a:ln w="38100">
-                          <a:solidFill>
-                            <a:srgbClr val="FF0000"/>
-                          </a:solidFill>
-                          <a:tailEnd type="triangle"/>
-                        </a:ln>
-                      </wps:spPr>
-                      <wps:style>
-                        <a:lnRef idx="1">
-                          <a:schemeClr val="accent1"/>
-                        </a:lnRef>
-                        <a:fillRef idx="0">
-                          <a:schemeClr val="accent1"/>
-                        </a:fillRef>
-                        <a:effectRef idx="0">
-                          <a:schemeClr val="accent1"/>
-                        </a:effectRef>
-                        <a:fontRef idx="minor">
-                          <a:schemeClr val="tx1"/>
-                        </a:fontRef>
-                      </wps:style>
-                      <wps:bodyPr/>
-                    </wps:wsp>
-                  </a:graphicData>
-                </a:graphic>
-                <wp14:sizeRelH relativeFrom="margin">
-                  <wp14:pctWidth>0</wp14:pctWidth>
-                </wp14:sizeRelH>
-                <wp14:sizeRelV relativeFrom="margin">
-                  <wp14:pctHeight>0</wp14:pctHeight>
-                </wp14:sizeRelV>
-              </wp:anchor>
-            </w:drawing>
-          </mc:Choice>
-          <mc:Fallback>
-            <w:pict>
-              <v:shape w14:anchorId="7232FF90" id="Straight Arrow Connector 9" o:spid="_x0000_s1026" type="#_x0000_t32" style="position:absolute;margin-left:401.25pt;margin-top:95.25pt;width:54pt;height:84pt;flip:x y;z-index:251660288;visibility:visible;mso-wrap-style:square;mso-width-percent:0;mso-height-percent:0;mso-wrap-distance-left:9pt;mso-wrap-distance-top:0;mso-wrap-distance-right:9pt;mso-wrap-distance-bottom:0;mso-position-horizontal:absolute;mso-position-horizontal-relative:text;mso-position-vertical:absolute;mso-position-vertical-relative:text;mso-width-percent:0;mso-height-percent:0;mso-width-relative:margin;mso-height-relative:margin" o:gfxdata="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" strokecolor="red" strokeweight="3pt">
-                <v:stroke endarrow="block" joinstyle="miter"/>
-              </v:shape>
-            </w:pict>
-          </mc:Fallback>
-        </mc:AlternateContent>
-      </w:r>
-      <w:r>
-        <w:rPr>
-          <w:noProof/>
-        </w:rPr>
-        <mc:AlternateContent>
-          <mc:Choice Requires="wps">
-            <w:drawing>
-              <wp:anchor distT="0" distB="0" distL="114300" distR="114300" simplePos="0" relativeHeight="251662336" behindDoc="0" locked="0" layoutInCell="1" allowOverlap="1" wp14:anchorId="54E32251" wp14:editId="28A851CC">
-                <wp:simplePos x="0" y="0"/>
-                <wp:positionH relativeFrom="column">
-                  <wp:posOffset>1657350</wp:posOffset>
-                </wp:positionH>
-                <wp:positionV relativeFrom="paragraph">
-                  <wp:posOffset>342900</wp:posOffset>
-                </wp:positionV>
-                <wp:extent cx="1724025" cy="228600"/>
-                <wp:effectExtent l="19050" t="19050" r="47625" b="95250"/>
-                <wp:wrapNone/>
-                <wp:docPr id="10" name="Straight Arrow Connector 10"/>
-                <wp:cNvGraphicFramePr/>
-                <a:graphic xmlns:a="http://schemas.openxmlformats.org/drawingml/2006/main">
-                  <a:graphicData uri="http://schemas.microsoft.com/office/word/2010/wordprocessingShape">
-                    <wps:wsp>
-                      <wps:cNvCnPr/>
-                      <wps:spPr>
-                        <a:xfrm>
-                          <a:off x="0" y="0"/>
-                          <a:ext cx="1724025" cy="228600"/>
-                        </a:xfrm>
-                        <a:prstGeom prst="straightConnector1">
-                          <a:avLst/>
-                        </a:prstGeom>
-                        <a:ln w="38100">
-                          <a:solidFill>
-                            <a:srgbClr val="FF0000"/>
-                          </a:solidFill>
-                          <a:tailEnd type="triangle"/>
-                        </a:ln>
-                      </wps:spPr>
-                      <wps:style>
-                        <a:lnRef idx="1">
-                          <a:schemeClr val="accent1"/>
-                        </a:lnRef>
-                        <a:fillRef idx="0">
-                          <a:schemeClr val="accent1"/>
-                        </a:fillRef>
-                        <a:effectRef idx="0">
-                          <a:schemeClr val="accent1"/>
-                        </a:effectRef>
-                        <a:fontRef idx="minor">
-                          <a:schemeClr val="tx1"/>
-                        </a:fontRef>
-                      </wps:style>
-                      <wps:bodyPr/>
-                    </wps:wsp>
-                  </a:graphicData>
-                </a:graphic>
-                <wp14:sizeRelH relativeFrom="margin">
-                  <wp14:pctWidth>0</wp14:pctWidth>
-                </wp14:sizeRelH>
-                <wp14:sizeRelV relativeFrom="margin">
-                  <wp14:pctHeight>0</wp14:pctHeight>
-                </wp14:sizeRelV>
-              </wp:anchor>
-            </w:drawing>
-          </mc:Choice>
-          <mc:Fallback>
-            <w:pict>
-              <v:shape w14:anchorId="6236CB6B" id="Straight Arrow Connector 10" o:spid="_x0000_s1026" type="#_x0000_t32" style="position:absolute;margin-left:130.5pt;margin-top:27pt;width:135.75pt;height:18pt;z-index:251662336;visibility:visible;mso-wrap-style:square;mso-width-percent:0;mso-height-percent:0;mso-wrap-distance-left:9pt;mso-wrap-distance-top:0;mso-wrap-distance-right:9pt;mso-wrap-distance-bottom:0;mso-position-horizontal:absolute;mso-position-horizontal-relative:text;mso-position-vertical:absolute;mso-position-vertical-relative:text;mso-width-percent:0;mso-height-percent:0;mso-width-relative:margin;mso-height-relative:margin" o:gfxdata="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" strokecolor="red" strokeweight="3pt">
-                <v:stroke endarrow="block" joinstyle="miter"/>
-              </v:shape>
-            </w:pict>
-          </mc:Fallback>
-        </mc:AlternateContent>
-      </w:r>
-      <w:r>
-        <w:rPr>
-          <w:noProof/>
-        </w:rPr>
-        <mc:AlternateContent>
-          <mc:Choice Requires="wps">
-            <w:drawing>
-              <wp:anchor distT="0" distB="0" distL="114300" distR="114300" simplePos="0" relativeHeight="251659264" behindDoc="0" locked="0" layoutInCell="1" allowOverlap="1">
-                <wp:simplePos x="0" y="0"/>
-                <wp:positionH relativeFrom="column">
-                  <wp:posOffset>3533775</wp:posOffset>
-                </wp:positionH>
-                <wp:positionV relativeFrom="paragraph">
-                  <wp:posOffset>304800</wp:posOffset>
-                </wp:positionV>
-                <wp:extent cx="1743075" cy="866775"/>
-                <wp:effectExtent l="19050" t="19050" r="28575" b="28575"/>
-                <wp:wrapNone/>
-                <wp:docPr id="8" name="Oval 8"/>
-                <wp:cNvGraphicFramePr/>
-                <a:graphic xmlns:a="http://schemas.openxmlformats.org/drawingml/2006/main">
-                  <a:graphicData uri="http://schemas.microsoft.com/office/word/2010/wordprocessingShape">
-                    <wps:wsp>
-                      <wps:cNvSpPr/>
-                      <wps:spPr>
-                        <a:xfrm>
-                          <a:off x="0" y="0"/>
-                          <a:ext cx="1743075" cy="866775"/>
-                        </a:xfrm>
-                        <a:prstGeom prst="ellipse">
-                          <a:avLst/>
-                        </a:prstGeom>
-                        <a:noFill/>
-                        <a:ln w="38100">
-                          <a:solidFill>
-                            <a:srgbClr val="FF0000"/>
-                          </a:solidFill>
-                        </a:ln>
-                      </wps:spPr>
-                      <wps:style>
-                        <a:lnRef idx="2">
-                          <a:schemeClr val="accent1">
-                            <a:shade val="50000"/>
-                          </a:schemeClr>
-                        </a:lnRef>
-                        <a:fillRef idx="1">
-                          <a:schemeClr val="accent1"/>
-                        </a:fillRef>
-                        <a:effectRef idx="0">
-                          <a:schemeClr val="accent1"/>
-                        </a:effectRef>
-                        <a:fontRef idx="minor">
-                          <a:schemeClr val="lt1"/>
-                        </a:fontRef>
-                      </wps:style>
-                      <wps:bodyPr rot="0" spcFirstLastPara="0" vertOverflow="overflow" horzOverflow="overflow" vert="horz" wrap="square" lIns="91440" tIns="45720" rIns="91440" bIns="45720" numCol="1" spcCol="0" rtlCol="0" fromWordArt="0" anchor="ctr" anchorCtr="0" forceAA="0" compatLnSpc="1">
-                        <a:prstTxWarp prst="textNoShape">
-                          <a:avLst/>
-                        </a:prstTxWarp>
-                        <a:noAutofit/>
-                      </wps:bodyPr>
-                    </wps:wsp>
-                  </a:graphicData>
-                </a:graphic>
-              </wp:anchor>
-            </w:drawing>
-          </mc:Choice>
-          <mc:Fallback>
-            <w:pict>
-              <v:oval w14:anchorId="7FEE5B57" id="Oval 8" o:spid="_x0000_s1026" style="position:absolute;margin-left:278.25pt;margin-top:24pt;width:137.25pt;height:68.25pt;z-index:251659264;visibility:visible;mso-wrap-style:square;mso-wrap-distance-left:9pt;mso-wrap-distance-top:0;mso-wrap-distance-right:9pt;mso-wrap-distance-bottom:0;mso-position-horizontal:absolute;mso-position-horizontal-relative:text;mso-position-vertical:absolute;mso-position-vertical-relative:text;v-text-anchor:middle" o:gfxdata="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" filled="f" strokecolor="red" strokeweight="3pt">
-                <v:stroke joinstyle="miter"/>
-              </v:oval>
-            </w:pict>
-          </mc:Fallback>
-        </mc:AlternateContent>
-      </w:r>
-      <w:r>
-        <w:rPr>
-          <w:noProof/>
-        </w:rPr>
         <w:drawing>
-          <wp:inline distT="0" distB="0" distL="0" distR="0" wp14:anchorId="50860B5B" wp14:editId="22254565">
-            <wp:extent cx="5943600" cy="3188335"/>
-            <wp:effectExtent l="0" t="0" r="0" b="0"/>
-            <wp:docPr id="6" name="Picture 6"/>
+          <wp:inline distT="0" distB="0" distL="0" distR="0" wp14:anchorId="17B38A96" wp14:editId="3488FB43">
+            <wp:extent cx="5943600" cy="733425"/>
+            <wp:effectExtent l="0" t="0" r="0" b="9525"/>
+            <wp:docPr id="3" name="Picture 3"/>
             <wp:cNvGraphicFramePr>
               <a:graphicFrameLocks xmlns:a="http://schemas.openxmlformats.org/drawingml/2006/main" noChangeAspect="1"/>
             </wp:cNvGraphicFramePr>
@@ -1139,7 +817,7 @@
                   <pic:spPr>
                     <a:xfrm>
                       <a:off x="0" y="0"/>
-                      <a:ext cx="5943600" cy="3188335"/>
+                      <a:ext cx="5943600" cy="733425"/>
                     </a:xfrm>
                     <a:prstGeom prst="rect">
                       <a:avLst/>
@@ -1154,52 +832,6 @@
     </w:p>
     <w:p>
       <w:pPr>
-        <w:ind w:left="720"/>
-        <w:jc w:val="center"/>
-      </w:pPr>
-      <w:r>
-        <w:rPr>
-          <w:noProof/>
-        </w:rPr>
-        <w:drawing>
-          <wp:inline distT="0" distB="0" distL="0" distR="0" wp14:anchorId="73B5FB91" wp14:editId="7D591DAA">
-            <wp:extent cx="5943600" cy="872490"/>
-            <wp:effectExtent l="0" t="0" r="0" b="3810"/>
-            <wp:docPr id="5" name="Picture 5"/>
-            <wp:cNvGraphicFramePr>
-              <a:graphicFrameLocks xmlns:a="http://schemas.openxmlformats.org/drawingml/2006/main" noChangeAspect="1"/>
-            </wp:cNvGraphicFramePr>
-            <a:graphic xmlns:a="http://schemas.openxmlformats.org/drawingml/2006/main">
-              <a:graphicData uri="http://schemas.openxmlformats.org/drawingml/2006/picture">
-                <pic:pic xmlns:pic="http://schemas.openxmlformats.org/drawingml/2006/picture">
-                  <pic:nvPicPr>
-                    <pic:cNvPr id="1" name=""/>
-                    <pic:cNvPicPr/>
-                  </pic:nvPicPr>
-                  <pic:blipFill>
-                    <a:blip r:embed="rId10"/>
-                    <a:stretch>
-                      <a:fillRect/>
-                    </a:stretch>
-                  </pic:blipFill>
-                  <pic:spPr>
-                    <a:xfrm>
-                      <a:off x="0" y="0"/>
-                      <a:ext cx="5943600" cy="872490"/>
-                    </a:xfrm>
-                    <a:prstGeom prst="rect">
-                      <a:avLst/>
-                    </a:prstGeom>
-                  </pic:spPr>
-                </pic:pic>
-              </a:graphicData>
-            </a:graphic>
-          </wp:inline>
-        </w:drawing>
-      </w:r>
-    </w:p>
-    <w:p>
-      <w:pPr>
         <w:pStyle w:val="ListParagraph"/>
         <w:numPr>
           <w:ilvl w:val="0"/>
@@ -1213,13 +845,7 @@
         <w:t>id</w:t>
       </w:r>
       <w:r>
-        <w:t xml:space="preserve"> (int – auto increment): ID of the </w:t>
-      </w:r>
-      <w:r>
-        <w:t>Field</w:t>
-      </w:r>
-      <w:r>
-        <w:t xml:space="preserve"> – Product’s info.</w:t>
+        <w:t xml:space="preserve"> (int – auto increment): ID of the Category.</w:t>
       </w:r>
     </w:p>
     <w:p>
@@ -1234,62 +860,10 @@
         <w:rPr>
           <w:b/>
         </w:rPr>
-        <w:t>field</w:t>
-      </w:r>
-      <w:r>
-        <w:t xml:space="preserve"> (varchar): name of the </w:t>
-      </w:r>
-      <w:r>
-        <w:t>Field</w:t>
-      </w:r>
-      <w:r>
-        <w:t xml:space="preserve"> (e.g. ‘</w:t>
-      </w:r>
-      <w:proofErr w:type="spellStart"/>
-      <w:r>
-        <w:t>Nhà</w:t>
-      </w:r>
-      <w:proofErr w:type="spellEnd"/>
-      <w:r>
-        <w:t xml:space="preserve"> </w:t>
-      </w:r>
-      <w:proofErr w:type="spellStart"/>
-      <w:r>
-        <w:t>sản</w:t>
-      </w:r>
-      <w:proofErr w:type="spellEnd"/>
-      <w:r>
-        <w:t xml:space="preserve"> </w:t>
-      </w:r>
-      <w:proofErr w:type="spellStart"/>
-      <w:r>
-        <w:t>xuất</w:t>
-      </w:r>
-      <w:proofErr w:type="spellEnd"/>
-      <w:r>
-        <w:t>’</w:t>
-      </w:r>
-      <w:r>
-        <w:t>, ‘</w:t>
-      </w:r>
-      <w:proofErr w:type="spellStart"/>
-      <w:r>
-        <w:t>Bảo</w:t>
-      </w:r>
-      <w:proofErr w:type="spellEnd"/>
-      <w:r>
-        <w:t xml:space="preserve"> </w:t>
-      </w:r>
-      <w:proofErr w:type="spellStart"/>
-      <w:r>
-        <w:t>hành</w:t>
-      </w:r>
-      <w:proofErr w:type="spellEnd"/>
-      <w:r>
-        <w:t>’</w:t>
-      </w:r>
-      <w:r>
-        <w:t>).</w:t>
+        <w:t>name</w:t>
+      </w:r>
+      <w:r>
+        <w:t xml:space="preserve"> (varchar): name of the Category.</w:t>
       </w:r>
     </w:p>
     <w:p>
@@ -1304,53 +878,10 @@
         <w:rPr>
           <w:b/>
         </w:rPr>
-        <w:t>data</w:t>
-      </w:r>
-      <w:r>
-        <w:t xml:space="preserve"> (varchar): data of the </w:t>
-      </w:r>
-      <w:r>
-        <w:t>Field</w:t>
-      </w:r>
-      <w:r>
-        <w:t xml:space="preserve"> (e.g. ’</w:t>
-      </w:r>
-      <w:r>
-        <w:t>GYGABYTE</w:t>
-      </w:r>
-      <w:r>
-        <w:t>’</w:t>
-      </w:r>
-      <w:r>
-        <w:t xml:space="preserve">, ’36 </w:t>
-      </w:r>
-      <w:proofErr w:type="spellStart"/>
-      <w:r>
-        <w:t>tháng</w:t>
-      </w:r>
-      <w:proofErr w:type="spellEnd"/>
-      <w:r>
-        <w:t>’).</w:t>
-      </w:r>
-    </w:p>
-    <w:p>
-      <w:pPr>
-        <w:pStyle w:val="ListParagraph"/>
-        <w:numPr>
-          <w:ilvl w:val="0"/>
-          <w:numId w:val="1"/>
-        </w:numPr>
-      </w:pPr>
-      <w:proofErr w:type="spellStart"/>
-      <w:r>
-        <w:rPr>
-          <w:b/>
-        </w:rPr>
-        <w:t>product_id</w:t>
-      </w:r>
-      <w:proofErr w:type="spellEnd"/>
-      <w:r>
-        <w:t xml:space="preserve"> (int): ID of the Product that this Field belongs to.</w:t>
+        <w:t>description</w:t>
+      </w:r>
+      <w:r>
+        <w:t xml:space="preserve"> (varchar).</w:t>
       </w:r>
     </w:p>
     <w:p/>

</xml_diff>